<commit_message>
Add project Report file
</commit_message>
<xml_diff>
--- a/Project report.docx
+++ b/Project report.docx
@@ -4038,7 +4038,6 @@
       </w:r>
     </w:p>
     <w:p/>
-    <w:p/>
     <w:p>
       <w:pPr>
         <w:pStyle w:val="2"/>
@@ -4061,7 +4060,85 @@
     </w:p>
     <w:p>
       <w:r>
-        <w:t>A sequence-to-sequence (seq2seq) transformer architecture, proven effective for text generation tasks like machine translation and summarization, was selected for generating titles from abstracts. Tested models included:</w:t>
+        <w:t xml:space="preserve">The mT5-small model (Multilingual T5) is chosen as the first model. </w:t>
+      </w:r>
+      <w:r>
+        <w:t xml:space="preserve">It is a multilingual sequence-to-sequence </w:t>
+      </w:r>
+      <w:r>
+        <w:t xml:space="preserve">(seq2seq) </w:t>
+      </w:r>
+      <w:r>
+        <w:t>model, relatively lightweight and suitable for initial exploration and debugging.</w:t>
+      </w:r>
+      <w:r>
+        <w:t xml:space="preserve"> </w:t>
+      </w:r>
+      <w:r>
+        <w:t>T5 models frame NLP tasks as text-to-text problems, which is suitable for summarization. While mT5 is multilingual, it often performs reasonably well on English tasks and provides a good starting point. The 'small' version is selected due to computational resource constraints (</w:t>
+      </w:r>
+      <w:proofErr w:type="spellStart"/>
+      <w:r>
+        <w:t>Colab</w:t>
+      </w:r>
+      <w:proofErr w:type="spellEnd"/>
+      <w:r>
+        <w:t xml:space="preserve"> T4 GPU). </w:t>
+      </w:r>
+    </w:p>
+    <w:p/>
+    <w:p>
+      <w:r>
+        <w:t>F</w:t>
+      </w:r>
+      <w:r>
+        <w:t>acebook/</w:t>
+      </w:r>
+      <w:proofErr w:type="spellStart"/>
+      <w:r>
+        <w:t>bart</w:t>
+      </w:r>
+      <w:proofErr w:type="spellEnd"/>
+      <w:r>
+        <w:t>-base is chosen for comparison. BART is an encoder-decoder model specifically pre-trained on denoising objectives, making it highly effective for sequence generation tasks like summarization. The 'base' version is used for faster training and comparison within resource limits, although </w:t>
+      </w:r>
+      <w:proofErr w:type="spellStart"/>
+      <w:r>
+        <w:t>bart</w:t>
+      </w:r>
+      <w:proofErr w:type="spellEnd"/>
+      <w:r>
+        <w:t>-large-</w:t>
+      </w:r>
+      <w:proofErr w:type="spellStart"/>
+      <w:r>
+        <w:t>cnn</w:t>
+      </w:r>
+      <w:proofErr w:type="spellEnd"/>
+      <w:r>
+        <w:t> is a common stronger baseline specifically fine-tuned on CNN/</w:t>
+      </w:r>
+      <w:proofErr w:type="spellStart"/>
+      <w:r>
+        <w:t>DailyMail</w:t>
+      </w:r>
+      <w:proofErr w:type="spellEnd"/>
+      <w:r>
+        <w:t xml:space="preserve"> summarization.</w:t>
+      </w:r>
+    </w:p>
+    <w:p/>
+    <w:p>
+      <w:r>
+        <w:t xml:space="preserve">The </w:t>
+      </w:r>
+      <w:proofErr w:type="spellStart"/>
+      <w:r>
+        <w:t>AutoTokenizer</w:t>
+      </w:r>
+      <w:proofErr w:type="spellEnd"/>
+      <w:r>
+        <w:t xml:space="preserve"> from Hugging Face Hub was used for tokenization with the following parameters:</w:t>
       </w:r>
     </w:p>
     <w:p>
@@ -4073,15 +4150,7 @@
         </w:numPr>
       </w:pPr>
       <w:r>
-        <w:t>google/</w:t>
-      </w:r>
-      <w:proofErr w:type="spellStart"/>
-      <w:r>
-        <w:t>pegasus-cnn_dailymail</w:t>
-      </w:r>
-      <w:proofErr w:type="spellEnd"/>
-      <w:r>
-        <w:t>: A large pretrained model tailored for abstractive summarization.</w:t>
+        <w:t>Maximum input length: 512 tokens</w:t>
       </w:r>
     </w:p>
     <w:p>
@@ -4093,27 +4162,7 @@
         </w:numPr>
       </w:pPr>
       <w:r>
-        <w:t>t5-small: A lightweight model used for pipeline debugging and data validation.</w:t>
-      </w:r>
-    </w:p>
-    <w:p/>
-    <w:p>
-      <w:r>
-        <w:t>The Pegasus model was chosen as the primary model due to its specialization in abstractive summarization and superior text generation quality. Pretrained on large news and scientific text corpora, Pegasus is well-suited for processing lengthy abstracts.</w:t>
-      </w:r>
-    </w:p>
-    <w:p/>
-    <w:p>
-      <w:r>
-        <w:t xml:space="preserve">The </w:t>
-      </w:r>
-      <w:proofErr w:type="spellStart"/>
-      <w:r>
-        <w:t>AutoTokenizer</w:t>
-      </w:r>
-      <w:proofErr w:type="spellEnd"/>
-      <w:r>
-        <w:t xml:space="preserve"> from Hugging Face Hub was used for tokenization with the following parameters:</w:t>
+        <w:t>Maximum label length: 64 tokens</w:t>
       </w:r>
     </w:p>
     <w:p>
@@ -4121,11 +4170,11 @@
         <w:pStyle w:val="a"/>
         <w:numPr>
           <w:ilvl w:val="0"/>
-          <w:numId w:val="10"/>
+          <w:numId w:val="9"/>
         </w:numPr>
       </w:pPr>
       <w:r>
-        <w:t>Maximum input length: 512 tokens</w:t>
+        <w:t>Truncation: Enabled</w:t>
       </w:r>
     </w:p>
     <w:p>
@@ -4133,34 +4182,10 @@
         <w:pStyle w:val="a"/>
         <w:numPr>
           <w:ilvl w:val="0"/>
-          <w:numId w:val="10"/>
+          <w:numId w:val="9"/>
         </w:numPr>
       </w:pPr>
       <w:r>
-        <w:t>Maximum label length: 64 tokens</w:t>
-      </w:r>
-    </w:p>
-    <w:p>
-      <w:pPr>
-        <w:pStyle w:val="a"/>
-        <w:numPr>
-          <w:ilvl w:val="0"/>
-          <w:numId w:val="10"/>
-        </w:numPr>
-      </w:pPr>
-      <w:r>
-        <w:t>Truncation: Enabled</w:t>
-      </w:r>
-    </w:p>
-    <w:p>
-      <w:pPr>
-        <w:pStyle w:val="a"/>
-        <w:numPr>
-          <w:ilvl w:val="0"/>
-          <w:numId w:val="10"/>
-        </w:numPr>
-      </w:pPr>
-      <w:r>
         <w:t>Padding: To maximum length with the appropriate token</w:t>
       </w:r>
     </w:p>
@@ -4168,47 +4193,6 @@
     <w:p>
       <w:r>
         <w:t>The model was fine-tuned on the custom 10,000-example dataset. Hyperparameter tuning balanced resource constraints, training stability, and performance.</w:t>
-      </w:r>
-    </w:p>
-    <w:p/>
-    <w:p>
-      <w:r>
-        <w:t>F</w:t>
-      </w:r>
-      <w:r>
-        <w:t>acebook/</w:t>
-      </w:r>
-      <w:proofErr w:type="spellStart"/>
-      <w:r>
-        <w:t>bart</w:t>
-      </w:r>
-      <w:proofErr w:type="spellEnd"/>
-      <w:r>
-        <w:t>-base is chosen for comparison. BART is an encoder-decoder model specifically pre-trained on denoising objectives, making it highly effective for sequence generation tasks like summarization. The 'base' version is used for faster training and comparison within resource limits, although </w:t>
-      </w:r>
-      <w:proofErr w:type="spellStart"/>
-      <w:r>
-        <w:t>bart</w:t>
-      </w:r>
-      <w:proofErr w:type="spellEnd"/>
-      <w:r>
-        <w:t>-large-</w:t>
-      </w:r>
-      <w:proofErr w:type="spellStart"/>
-      <w:r>
-        <w:t>cnn</w:t>
-      </w:r>
-      <w:proofErr w:type="spellEnd"/>
-      <w:r>
-        <w:t> is a common stronger baseline specifically fine-tuned on CNN/</w:t>
-      </w:r>
-      <w:proofErr w:type="spellStart"/>
-      <w:r>
-        <w:t>DailyMail</w:t>
-      </w:r>
-      <w:proofErr w:type="spellEnd"/>
-      <w:r>
-        <w:t xml:space="preserve"> summarization.</w:t>
       </w:r>
     </w:p>
     <w:p>
@@ -4246,11 +4230,68 @@
         <w:pStyle w:val="a"/>
         <w:numPr>
           <w:ilvl w:val="0"/>
+          <w:numId w:val="10"/>
+        </w:numPr>
+      </w:pPr>
+      <w:r>
+        <w:t>Data Preparation:</w:t>
+      </w:r>
+    </w:p>
+    <w:p>
+      <w:pPr>
+        <w:pStyle w:val="a"/>
+        <w:numPr>
+          <w:ilvl w:val="0"/>
           <w:numId w:val="11"/>
         </w:numPr>
       </w:pPr>
       <w:r>
-        <w:t>Data Preparation:</w:t>
+        <w:t>DataCollatorForSeq2Seq for dynamic batch padding.</w:t>
+      </w:r>
+    </w:p>
+    <w:p>
+      <w:pPr>
+        <w:pStyle w:val="a"/>
+        <w:numPr>
+          <w:ilvl w:val="0"/>
+          <w:numId w:val="11"/>
+        </w:numPr>
+      </w:pPr>
+      <w:r>
+        <w:t>Training and test datasets created in </w:t>
+      </w:r>
+      <w:proofErr w:type="spellStart"/>
+      <w:r>
+        <w:t>DatasetDict</w:t>
+      </w:r>
+      <w:proofErr w:type="spellEnd"/>
+      <w:r>
+        <w:t> format.</w:t>
+      </w:r>
+    </w:p>
+    <w:p>
+      <w:pPr>
+        <w:pStyle w:val="a"/>
+        <w:numPr>
+          <w:ilvl w:val="0"/>
+          <w:numId w:val="11"/>
+        </w:numPr>
+      </w:pPr>
+      <w:r>
+        <w:t>Tokenization applied to all records with metadata preservation.</w:t>
+      </w:r>
+    </w:p>
+    <w:p/>
+    <w:p>
+      <w:pPr>
+        <w:pStyle w:val="a"/>
+        <w:numPr>
+          <w:ilvl w:val="0"/>
+          <w:numId w:val="10"/>
+        </w:numPr>
+      </w:pPr>
+      <w:r>
+        <w:t>Hyperparameter Configuration:</w:t>
       </w:r>
     </w:p>
     <w:p>
@@ -4262,7 +4303,10 @@
         </w:numPr>
       </w:pPr>
       <w:r>
-        <w:t>DataCollatorForSeq2Seq for dynamic batch padding.</w:t>
+        <w:t xml:space="preserve">Epochs: </w:t>
+      </w:r>
+      <w:r>
+        <w:t>8</w:t>
       </w:r>
     </w:p>
     <w:p>
@@ -4274,15 +4318,7 @@
         </w:numPr>
       </w:pPr>
       <w:r>
-        <w:t>Training and test datasets created in </w:t>
-      </w:r>
-      <w:proofErr w:type="spellStart"/>
-      <w:r>
-        <w:t>DatasetDict</w:t>
-      </w:r>
-      <w:proofErr w:type="spellEnd"/>
-      <w:r>
-        <w:t> format.</w:t>
+        <w:t>Batch size: 8</w:t>
       </w:r>
     </w:p>
     <w:p>
@@ -4294,20 +4330,79 @@
         </w:numPr>
       </w:pPr>
       <w:r>
-        <w:t>Tokenization applied to all records with metadata preservation.</w:t>
-      </w:r>
-    </w:p>
-    <w:p/>
+        <w:t xml:space="preserve">Learning rate: </w:t>
+      </w:r>
+      <w:r>
+        <w:t>5.6e-5</w:t>
+      </w:r>
+    </w:p>
     <w:p>
       <w:pPr>
         <w:pStyle w:val="a"/>
         <w:numPr>
           <w:ilvl w:val="0"/>
-          <w:numId w:val="11"/>
+          <w:numId w:val="12"/>
         </w:numPr>
       </w:pPr>
       <w:r>
-        <w:t>Hyperparameter Configuration:</w:t>
+        <w:t>Warmup steps: 500</w:t>
+      </w:r>
+    </w:p>
+    <w:p>
+      <w:pPr>
+        <w:pStyle w:val="a"/>
+        <w:numPr>
+          <w:ilvl w:val="0"/>
+          <w:numId w:val="12"/>
+        </w:numPr>
+      </w:pPr>
+      <w:r>
+        <w:t>Gradient clipping: 1.0</w:t>
+      </w:r>
+    </w:p>
+    <w:p>
+      <w:pPr>
+        <w:pStyle w:val="a"/>
+        <w:numPr>
+          <w:ilvl w:val="0"/>
+          <w:numId w:val="12"/>
+        </w:numPr>
+      </w:pPr>
+      <w:r>
+        <w:t>Early stopping: Enabled, monitoring </w:t>
+      </w:r>
+      <w:proofErr w:type="spellStart"/>
+      <w:r>
+        <w:t>eval_loss</w:t>
+      </w:r>
+      <w:proofErr w:type="spellEnd"/>
+      <w:r>
+        <w:t> (patience: 2 epochs, threshold: 0.01)</w:t>
+      </w:r>
+    </w:p>
+    <w:p>
+      <w:pPr>
+        <w:pStyle w:val="a"/>
+        <w:numPr>
+          <w:ilvl w:val="0"/>
+          <w:numId w:val="12"/>
+        </w:numPr>
+      </w:pPr>
+      <w:r>
+        <w:t>Model saved upon ROUGE-L improvement.</w:t>
+      </w:r>
+    </w:p>
+    <w:p/>
+    <w:p>
+      <w:pPr>
+        <w:pStyle w:val="a"/>
+        <w:numPr>
+          <w:ilvl w:val="0"/>
+          <w:numId w:val="10"/>
+        </w:numPr>
+      </w:pPr>
+      <w:r>
+        <w:t>Optimization and Training:</w:t>
       </w:r>
     </w:p>
     <w:p>
@@ -4318,11 +4413,13 @@
           <w:numId w:val="13"/>
         </w:numPr>
       </w:pPr>
-      <w:r>
-        <w:t xml:space="preserve">Epochs: </w:t>
-      </w:r>
-      <w:r>
-        <w:t>8</w:t>
+      <w:proofErr w:type="spellStart"/>
+      <w:r>
+        <w:t>AdamW</w:t>
+      </w:r>
+      <w:proofErr w:type="spellEnd"/>
+      <w:r>
+        <w:t> optimizer for efficient weight updates.</w:t>
       </w:r>
     </w:p>
     <w:p>
@@ -4333,8 +4430,13 @@
           <w:numId w:val="13"/>
         </w:numPr>
       </w:pPr>
-      <w:r>
-        <w:t>Batch size: 8</w:t>
+      <w:proofErr w:type="spellStart"/>
+      <w:r>
+        <w:t>MLflow</w:t>
+      </w:r>
+      <w:proofErr w:type="spellEnd"/>
+      <w:r>
+        <w:t> logged metrics, loss graphs, and model configurations.</w:t>
       </w:r>
     </w:p>
     <w:p>
@@ -4346,79 +4448,28 @@
         </w:numPr>
       </w:pPr>
       <w:r>
-        <w:t xml:space="preserve">Learning rate: </w:t>
-      </w:r>
-      <w:r>
-        <w:t>5.6e-5</w:t>
-      </w:r>
-    </w:p>
+        <w:t>Training on GPU (</w:t>
+      </w:r>
+      <w:proofErr w:type="spellStart"/>
+      <w:r>
+        <w:t>Colab</w:t>
+      </w:r>
+      <w:proofErr w:type="spellEnd"/>
+      <w:r>
+        <w:t>) reduced computation time.</w:t>
+      </w:r>
+    </w:p>
+    <w:p/>
     <w:p>
       <w:pPr>
         <w:pStyle w:val="a"/>
         <w:numPr>
           <w:ilvl w:val="0"/>
-          <w:numId w:val="13"/>
+          <w:numId w:val="10"/>
         </w:numPr>
       </w:pPr>
       <w:r>
-        <w:t>Warmup steps: 500</w:t>
-      </w:r>
-    </w:p>
-    <w:p>
-      <w:pPr>
-        <w:pStyle w:val="a"/>
-        <w:numPr>
-          <w:ilvl w:val="0"/>
-          <w:numId w:val="13"/>
-        </w:numPr>
-      </w:pPr>
-      <w:r>
-        <w:t>Gradient clipping: 1.0</w:t>
-      </w:r>
-    </w:p>
-    <w:p>
-      <w:pPr>
-        <w:pStyle w:val="a"/>
-        <w:numPr>
-          <w:ilvl w:val="0"/>
-          <w:numId w:val="13"/>
-        </w:numPr>
-      </w:pPr>
-      <w:r>
-        <w:t>Early stopping: Enabled, monitoring </w:t>
-      </w:r>
-      <w:proofErr w:type="spellStart"/>
-      <w:r>
-        <w:t>eval_loss</w:t>
-      </w:r>
-      <w:proofErr w:type="spellEnd"/>
-      <w:r>
-        <w:t> (patience: 2 epochs, threshold: 0.01)</w:t>
-      </w:r>
-    </w:p>
-    <w:p>
-      <w:pPr>
-        <w:pStyle w:val="a"/>
-        <w:numPr>
-          <w:ilvl w:val="0"/>
-          <w:numId w:val="13"/>
-        </w:numPr>
-      </w:pPr>
-      <w:r>
-        <w:t>Model saved upon ROUGE-L improvement.</w:t>
-      </w:r>
-    </w:p>
-    <w:p/>
-    <w:p>
-      <w:pPr>
-        <w:pStyle w:val="a"/>
-        <w:numPr>
-          <w:ilvl w:val="0"/>
-          <w:numId w:val="11"/>
-        </w:numPr>
-      </w:pPr>
-      <w:r>
-        <w:t>Optimization and Training:</w:t>
+        <w:t>In-Training Evaluation:</w:t>
       </w:r>
     </w:p>
     <w:p>
@@ -4429,13 +4480,8 @@
           <w:numId w:val="14"/>
         </w:numPr>
       </w:pPr>
-      <w:proofErr w:type="spellStart"/>
-      <w:r>
-        <w:t>AdamW</w:t>
-      </w:r>
-      <w:proofErr w:type="spellEnd"/>
-      <w:r>
-        <w:t> optimizer for efficient weight updates.</w:t>
+      <w:r>
+        <w:t>Each epoch included validation on a 10% training subset.</w:t>
       </w:r>
     </w:p>
     <w:p>
@@ -4446,13 +4492,8 @@
           <w:numId w:val="14"/>
         </w:numPr>
       </w:pPr>
-      <w:proofErr w:type="spellStart"/>
-      <w:r>
-        <w:t>MLflow</w:t>
-      </w:r>
-      <w:proofErr w:type="spellEnd"/>
-      <w:r>
-        <w:t> logged metrics, loss graphs, and model configurations.</w:t>
+      <w:r>
+        <w:t>ROUGE-1, ROUGE-2, and ROUGE-L metrics assessed generation quality.</w:t>
       </w:r>
     </w:p>
     <w:p>
@@ -4461,63 +4502,6 @@
         <w:numPr>
           <w:ilvl w:val="0"/>
           <w:numId w:val="14"/>
-        </w:numPr>
-      </w:pPr>
-      <w:r>
-        <w:t>Training on GPU (</w:t>
-      </w:r>
-      <w:proofErr w:type="spellStart"/>
-      <w:r>
-        <w:t>Colab</w:t>
-      </w:r>
-      <w:proofErr w:type="spellEnd"/>
-      <w:r>
-        <w:t>) reduced computation time.</w:t>
-      </w:r>
-    </w:p>
-    <w:p/>
-    <w:p>
-      <w:pPr>
-        <w:pStyle w:val="a"/>
-        <w:numPr>
-          <w:ilvl w:val="0"/>
-          <w:numId w:val="11"/>
-        </w:numPr>
-      </w:pPr>
-      <w:r>
-        <w:t>In-Training Evaluation:</w:t>
-      </w:r>
-    </w:p>
-    <w:p>
-      <w:pPr>
-        <w:pStyle w:val="a"/>
-        <w:numPr>
-          <w:ilvl w:val="0"/>
-          <w:numId w:val="15"/>
-        </w:numPr>
-      </w:pPr>
-      <w:r>
-        <w:t>Each epoch included validation on a 10% training subset.</w:t>
-      </w:r>
-    </w:p>
-    <w:p>
-      <w:pPr>
-        <w:pStyle w:val="a"/>
-        <w:numPr>
-          <w:ilvl w:val="0"/>
-          <w:numId w:val="15"/>
-        </w:numPr>
-      </w:pPr>
-      <w:r>
-        <w:t>ROUGE-1, ROUGE-2, and ROUGE-L metrics assessed generation quality.</w:t>
-      </w:r>
-    </w:p>
-    <w:p>
-      <w:pPr>
-        <w:pStyle w:val="a"/>
-        <w:numPr>
-          <w:ilvl w:val="0"/>
-          <w:numId w:val="15"/>
         </w:numPr>
         <w:rPr>
           <w:lang w:eastAsia="ru-RU"/>
@@ -4690,7 +4674,7 @@
         <w:pStyle w:val="a"/>
         <w:numPr>
           <w:ilvl w:val="0"/>
-          <w:numId w:val="16"/>
+          <w:numId w:val="15"/>
         </w:numPr>
       </w:pPr>
       <w:r>
@@ -4709,7 +4693,7 @@
         <w:pStyle w:val="a"/>
         <w:numPr>
           <w:ilvl w:val="0"/>
-          <w:numId w:val="16"/>
+          <w:numId w:val="15"/>
         </w:numPr>
       </w:pPr>
       <w:r>
@@ -4728,7 +4712,7 @@
         <w:pStyle w:val="a"/>
         <w:numPr>
           <w:ilvl w:val="0"/>
-          <w:numId w:val="16"/>
+          <w:numId w:val="15"/>
         </w:numPr>
       </w:pPr>
       <w:r>
@@ -4769,11 +4753,51 @@
         <w:pStyle w:val="a"/>
         <w:numPr>
           <w:ilvl w:val="0"/>
-          <w:numId w:val="17"/>
+          <w:numId w:val="16"/>
         </w:numPr>
       </w:pPr>
       <w:r>
         <w:t>Strong generalization capability.</w:t>
+      </w:r>
+    </w:p>
+    <w:p>
+      <w:pPr>
+        <w:pStyle w:val="a"/>
+        <w:numPr>
+          <w:ilvl w:val="0"/>
+          <w:numId w:val="16"/>
+        </w:numPr>
+      </w:pPr>
+      <w:r>
+        <w:t>Concise and semantically accurate titles.</w:t>
+      </w:r>
+    </w:p>
+    <w:p>
+      <w:pPr>
+        <w:pStyle w:val="a"/>
+        <w:numPr>
+          <w:ilvl w:val="0"/>
+          <w:numId w:val="16"/>
+        </w:numPr>
+      </w:pPr>
+      <w:r>
+        <w:t>Good alignment between title length and content.</w:t>
+      </w:r>
+    </w:p>
+    <w:p/>
+    <w:p>
+      <w:pPr>
+        <w:rPr>
+          <w:b/>
+          <w:bCs/>
+        </w:rPr>
+      </w:pPr>
+      <w:r>
+        <w:rPr>
+          <w:b/>
+          <w:bCs/>
+        </w:rPr>
+        <w:t>Limitations:</w:t>
       </w:r>
     </w:p>
     <w:p>
@@ -4785,7 +4809,7 @@
         </w:numPr>
       </w:pPr>
       <w:r>
-        <w:t>Concise and semantically accurate titles.</w:t>
+        <w:t>Some generated titles are overly general or stylistically simplified.</w:t>
       </w:r>
     </w:p>
     <w:p>
@@ -4797,7 +4821,99 @@
         </w:numPr>
       </w:pPr>
       <w:r>
-        <w:t>Good alignment between title length and content.</w:t>
+        <w:t>Occasional phrase repetition in titles.</w:t>
+      </w:r>
+    </w:p>
+    <w:p>
+      <w:pPr>
+        <w:pStyle w:val="a"/>
+        <w:numPr>
+          <w:ilvl w:val="0"/>
+          <w:numId w:val="17"/>
+        </w:numPr>
+      </w:pPr>
+      <w:r>
+        <w:t>Lack of human validation reduces interpretability.</w:t>
+      </w:r>
+    </w:p>
+    <w:p/>
+    <w:p>
+      <w:pPr>
+        <w:pStyle w:val="2"/>
+      </w:pPr>
+      <w:bookmarkStart w:id="10" w:name="_Toc197106896"/>
+      <w:r>
+        <w:t>Reasons for Success and Limitations</w:t>
+      </w:r>
+      <w:bookmarkEnd w:id="10"/>
+    </w:p>
+    <w:p>
+      <w:pPr>
+        <w:rPr>
+          <w:b/>
+          <w:bCs/>
+        </w:rPr>
+      </w:pPr>
+      <w:r>
+        <w:rPr>
+          <w:b/>
+          <w:bCs/>
+        </w:rPr>
+        <w:t>Success Factors:</w:t>
+      </w:r>
+    </w:p>
+    <w:p>
+      <w:pPr>
+        <w:pStyle w:val="a"/>
+        <w:numPr>
+          <w:ilvl w:val="0"/>
+          <w:numId w:val="18"/>
+        </w:numPr>
+      </w:pPr>
+      <w:r>
+        <w:t xml:space="preserve">Use of the powerful </w:t>
+      </w:r>
+      <w:r>
+        <w:t>mt5-small</w:t>
+      </w:r>
+      <w:r>
+        <w:t xml:space="preserve"> </w:t>
+      </w:r>
+      <w:r>
+        <w:t xml:space="preserve">and Bart </w:t>
+      </w:r>
+      <w:r>
+        <w:t>model</w:t>
+      </w:r>
+      <w:r>
+        <w:t>s</w:t>
+      </w:r>
+      <w:r>
+        <w:t>, pretrained for summarization.</w:t>
+      </w:r>
+    </w:p>
+    <w:p>
+      <w:pPr>
+        <w:pStyle w:val="a"/>
+        <w:numPr>
+          <w:ilvl w:val="0"/>
+          <w:numId w:val="18"/>
+        </w:numPr>
+      </w:pPr>
+      <w:r>
+        <w:t>High-quality data preprocessing.</w:t>
+      </w:r>
+    </w:p>
+    <w:p>
+      <w:pPr>
+        <w:pStyle w:val="a"/>
+        <w:numPr>
+          <w:ilvl w:val="0"/>
+          <w:numId w:val="18"/>
+        </w:numPr>
+      </w:pPr>
+      <w:r>
+        <w:t>Careful hyperparameter tuning and training monitoring.</w:t>
       </w:r>
     </w:p>
     <w:p/>
@@ -4821,61 +4937,14 @@
         <w:pStyle w:val="a"/>
         <w:numPr>
           <w:ilvl w:val="0"/>
-          <w:numId w:val="18"/>
+          <w:numId w:val="19"/>
         </w:numPr>
       </w:pPr>
       <w:r>
-        <w:t>Some generated titles are overly general or stylistically simplified.</w:t>
-      </w:r>
-    </w:p>
-    <w:p>
-      <w:pPr>
-        <w:pStyle w:val="a"/>
-        <w:numPr>
-          <w:ilvl w:val="0"/>
-          <w:numId w:val="18"/>
-        </w:numPr>
-      </w:pPr>
-      <w:r>
-        <w:t>Occasional phrase repetition in titles.</w:t>
-      </w:r>
-    </w:p>
-    <w:p>
-      <w:pPr>
-        <w:pStyle w:val="a"/>
-        <w:numPr>
-          <w:ilvl w:val="0"/>
-          <w:numId w:val="18"/>
-        </w:numPr>
-      </w:pPr>
-      <w:r>
-        <w:t>Lack of human validation reduces interpretability.</w:t>
-      </w:r>
-    </w:p>
-    <w:p/>
-    <w:p>
-      <w:pPr>
-        <w:pStyle w:val="2"/>
-      </w:pPr>
-      <w:bookmarkStart w:id="10" w:name="_Toc197106896"/>
-      <w:r>
-        <w:t>Reasons for Success and Limitations</w:t>
-      </w:r>
-      <w:bookmarkEnd w:id="10"/>
-    </w:p>
-    <w:p>
-      <w:pPr>
-        <w:rPr>
-          <w:b/>
-          <w:bCs/>
-        </w:rPr>
-      </w:pPr>
-      <w:r>
-        <w:rPr>
-          <w:b/>
-          <w:bCs/>
-        </w:rPr>
-        <w:t>Success Factors:</w:t>
+        <w:t>Model’s h</w:t>
+      </w:r>
+      <w:r>
+        <w:t>igh computational resource demands.</w:t>
       </w:r>
     </w:p>
     <w:p>
@@ -4887,7 +4956,7 @@
         </w:numPr>
       </w:pPr>
       <w:r>
-        <w:t>Use of the powerful Pegasus model, pretrained for summarization.</w:t>
+        <w:t>Limited generalization to rare topics.</w:t>
       </w:r>
     </w:p>
     <w:p>
@@ -4899,37 +4968,27 @@
         </w:numPr>
       </w:pPr>
       <w:r>
-        <w:t>High-quality data preprocessing.</w:t>
-      </w:r>
-    </w:p>
-    <w:p>
-      <w:pPr>
-        <w:pStyle w:val="a"/>
-        <w:numPr>
-          <w:ilvl w:val="0"/>
-          <w:numId w:val="19"/>
-        </w:numPr>
-      </w:pPr>
-      <w:r>
-        <w:t>Careful hyperparameter tuning and training monitoring.</w:t>
-      </w:r>
+        <w:t>Absence of manual validation and subjective quality assessment.</w:t>
+      </w:r>
+      <w:bookmarkStart w:id="11" w:name="_Toc197106897"/>
     </w:p>
     <w:p/>
-    <w:p>
-      <w:pPr>
-        <w:rPr>
-          <w:b/>
-          <w:bCs/>
-        </w:rPr>
-      </w:pPr>
-      <w:r>
-        <w:rPr>
-          <w:b/>
-          <w:bCs/>
-        </w:rPr>
-        <w:t>Limitations:</w:t>
-      </w:r>
-    </w:p>
+    <w:p/>
+    <w:p>
+      <w:pPr>
+        <w:pStyle w:val="2"/>
+      </w:pPr>
+      <w:r>
+        <w:t>Possible Improvements</w:t>
+      </w:r>
+      <w:bookmarkEnd w:id="11"/>
+    </w:p>
+    <w:p>
+      <w:r>
+        <w:t>To enhance results, the following directions are proposed:</w:t>
+      </w:r>
+    </w:p>
+    <w:p/>
     <w:p>
       <w:pPr>
         <w:pStyle w:val="a"/>
@@ -4939,7 +4998,13 @@
         </w:numPr>
       </w:pPr>
       <w:r>
-        <w:t>Pegasus’s high computational resource demands.</w:t>
+        <w:t>Employ specialized models like LongT5</w:t>
+      </w:r>
+      <w:r>
+        <w:t xml:space="preserve"> </w:t>
+      </w:r>
+      <w:r>
+        <w:t>or Mistral.</w:t>
       </w:r>
     </w:p>
     <w:p>
@@ -4951,7 +5016,7 @@
         </w:numPr>
       </w:pPr>
       <w:r>
-        <w:t>Limited generalization to rare topics.</w:t>
+        <w:t>Expand and diversify the dataset.</w:t>
       </w:r>
     </w:p>
     <w:p>
@@ -4963,37 +5028,19 @@
         </w:numPr>
       </w:pPr>
       <w:r>
-        <w:t>Absence of manual validation and subjective quality assessment.</w:t>
-      </w:r>
-      <w:bookmarkStart w:id="11" w:name="_Toc197106897"/>
-    </w:p>
-    <w:p/>
-    <w:p/>
-    <w:p>
-      <w:pPr>
-        <w:pStyle w:val="2"/>
-      </w:pPr>
-      <w:r>
-        <w:t>Possible Improvements</w:t>
-      </w:r>
-      <w:bookmarkEnd w:id="11"/>
-    </w:p>
-    <w:p>
-      <w:r>
-        <w:t>To enhance results, the following directions are proposed:</w:t>
-      </w:r>
-    </w:p>
-    <w:p/>
+        <w:t>Apply data augmentation (paraphrasing, translation).</w:t>
+      </w:r>
+    </w:p>
     <w:p>
       <w:pPr>
         <w:pStyle w:val="a"/>
         <w:numPr>
           <w:ilvl w:val="0"/>
-          <w:numId w:val="21"/>
+          <w:numId w:val="20"/>
         </w:numPr>
       </w:pPr>
       <w:r>
-        <w:t>Employ specialized models like LongT5, BART, or Mistral.</w:t>
+        <w:t>Incorporate contextual information (article metadata, research domain).</w:t>
       </w:r>
     </w:p>
     <w:p>
@@ -5001,43 +5048,7 @@
         <w:pStyle w:val="a"/>
         <w:numPr>
           <w:ilvl w:val="0"/>
-          <w:numId w:val="21"/>
-        </w:numPr>
-      </w:pPr>
-      <w:r>
-        <w:t>Expand and diversify the dataset.</w:t>
-      </w:r>
-    </w:p>
-    <w:p>
-      <w:pPr>
-        <w:pStyle w:val="a"/>
-        <w:numPr>
-          <w:ilvl w:val="0"/>
-          <w:numId w:val="21"/>
-        </w:numPr>
-      </w:pPr>
-      <w:r>
-        <w:t>Apply data augmentation (paraphrasing, translation).</w:t>
-      </w:r>
-    </w:p>
-    <w:p>
-      <w:pPr>
-        <w:pStyle w:val="a"/>
-        <w:numPr>
-          <w:ilvl w:val="0"/>
-          <w:numId w:val="21"/>
-        </w:numPr>
-      </w:pPr>
-      <w:r>
-        <w:t>Incorporate contextual information (article metadata, research domain).</w:t>
-      </w:r>
-    </w:p>
-    <w:p>
-      <w:pPr>
-        <w:pStyle w:val="a"/>
-        <w:numPr>
-          <w:ilvl w:val="0"/>
-          <w:numId w:val="21"/>
+          <w:numId w:val="20"/>
         </w:numPr>
         <w:rPr>
           <w:color w:val="374151"/>
@@ -5090,7 +5101,19 @@
         </w:sectPr>
       </w:pPr>
       <w:r>
-        <w:t>The project results confirm the high applicability of transformers for generating titles from scientific abstracts. The Pegasus-based model effectively performs abstractive summarization, achieving strong quality metrics and stability. Despite limitations, the findings provide a solid foundation for further research in automatic scientific summarization.</w:t>
+        <w:t xml:space="preserve">The project results confirm the high applicability of transformers for generating titles from scientific abstracts. </w:t>
+      </w:r>
+      <w:r>
+        <w:t>M</w:t>
+      </w:r>
+      <w:r>
+        <w:t>odel</w:t>
+      </w:r>
+      <w:r>
+        <w:t>s</w:t>
+      </w:r>
+      <w:r>
+        <w:t xml:space="preserve"> effectively perform abstractive summarization, achieving strong quality metrics and stability. Despite limitations, the findings provide a solid foundation for further research in automatic scientific summarization.</w:t>
       </w:r>
     </w:p>
     <w:p>
@@ -5824,119 +5847,6 @@
     </w:lvl>
   </w:abstractNum>
   <w:abstractNum w:abstractNumId="1" w15:restartNumberingAfterBreak="0">
-    <w:nsid w:val="0EB15BB9"/>
-    <w:multiLevelType w:val="hybridMultilevel"/>
-    <w:tmpl w:val="2586E0D8"/>
-    <w:lvl w:ilvl="0" w:tplc="04190001">
-      <w:start w:val="1"/>
-      <w:numFmt w:val="bullet"/>
-      <w:lvlText w:val=""/>
-      <w:lvlJc w:val="left"/>
-      <w:pPr>
-        <w:ind w:left="720" w:hanging="360"/>
-      </w:pPr>
-      <w:rPr>
-        <w:rFonts w:ascii="Symbol" w:hAnsi="Symbol" w:hint="default"/>
-      </w:rPr>
-    </w:lvl>
-    <w:lvl w:ilvl="1" w:tplc="04190003" w:tentative="1">
-      <w:start w:val="1"/>
-      <w:numFmt w:val="bullet"/>
-      <w:lvlText w:val="o"/>
-      <w:lvlJc w:val="left"/>
-      <w:pPr>
-        <w:ind w:left="1440" w:hanging="360"/>
-      </w:pPr>
-      <w:rPr>
-        <w:rFonts w:ascii="Courier New" w:hAnsi="Courier New" w:cs="Courier New" w:hint="default"/>
-      </w:rPr>
-    </w:lvl>
-    <w:lvl w:ilvl="2" w:tplc="04190005" w:tentative="1">
-      <w:start w:val="1"/>
-      <w:numFmt w:val="bullet"/>
-      <w:lvlText w:val=""/>
-      <w:lvlJc w:val="left"/>
-      <w:pPr>
-        <w:ind w:left="2160" w:hanging="360"/>
-      </w:pPr>
-      <w:rPr>
-        <w:rFonts w:ascii="Wingdings" w:hAnsi="Wingdings" w:hint="default"/>
-      </w:rPr>
-    </w:lvl>
-    <w:lvl w:ilvl="3" w:tplc="04190001" w:tentative="1">
-      <w:start w:val="1"/>
-      <w:numFmt w:val="bullet"/>
-      <w:lvlText w:val=""/>
-      <w:lvlJc w:val="left"/>
-      <w:pPr>
-        <w:ind w:left="2880" w:hanging="360"/>
-      </w:pPr>
-      <w:rPr>
-        <w:rFonts w:ascii="Symbol" w:hAnsi="Symbol" w:hint="default"/>
-      </w:rPr>
-    </w:lvl>
-    <w:lvl w:ilvl="4" w:tplc="04190003" w:tentative="1">
-      <w:start w:val="1"/>
-      <w:numFmt w:val="bullet"/>
-      <w:lvlText w:val="o"/>
-      <w:lvlJc w:val="left"/>
-      <w:pPr>
-        <w:ind w:left="3600" w:hanging="360"/>
-      </w:pPr>
-      <w:rPr>
-        <w:rFonts w:ascii="Courier New" w:hAnsi="Courier New" w:cs="Courier New" w:hint="default"/>
-      </w:rPr>
-    </w:lvl>
-    <w:lvl w:ilvl="5" w:tplc="04190005" w:tentative="1">
-      <w:start w:val="1"/>
-      <w:numFmt w:val="bullet"/>
-      <w:lvlText w:val=""/>
-      <w:lvlJc w:val="left"/>
-      <w:pPr>
-        <w:ind w:left="4320" w:hanging="360"/>
-      </w:pPr>
-      <w:rPr>
-        <w:rFonts w:ascii="Wingdings" w:hAnsi="Wingdings" w:hint="default"/>
-      </w:rPr>
-    </w:lvl>
-    <w:lvl w:ilvl="6" w:tplc="04190001" w:tentative="1">
-      <w:start w:val="1"/>
-      <w:numFmt w:val="bullet"/>
-      <w:lvlText w:val=""/>
-      <w:lvlJc w:val="left"/>
-      <w:pPr>
-        <w:ind w:left="5040" w:hanging="360"/>
-      </w:pPr>
-      <w:rPr>
-        <w:rFonts w:ascii="Symbol" w:hAnsi="Symbol" w:hint="default"/>
-      </w:rPr>
-    </w:lvl>
-    <w:lvl w:ilvl="7" w:tplc="04190003" w:tentative="1">
-      <w:start w:val="1"/>
-      <w:numFmt w:val="bullet"/>
-      <w:lvlText w:val="o"/>
-      <w:lvlJc w:val="left"/>
-      <w:pPr>
-        <w:ind w:left="5760" w:hanging="360"/>
-      </w:pPr>
-      <w:rPr>
-        <w:rFonts w:ascii="Courier New" w:hAnsi="Courier New" w:cs="Courier New" w:hint="default"/>
-      </w:rPr>
-    </w:lvl>
-    <w:lvl w:ilvl="8" w:tplc="04190005" w:tentative="1">
-      <w:start w:val="1"/>
-      <w:numFmt w:val="bullet"/>
-      <w:lvlText w:val=""/>
-      <w:lvlJc w:val="left"/>
-      <w:pPr>
-        <w:ind w:left="6480" w:hanging="360"/>
-      </w:pPr>
-      <w:rPr>
-        <w:rFonts w:ascii="Wingdings" w:hAnsi="Wingdings" w:hint="default"/>
-      </w:rPr>
-    </w:lvl>
-  </w:abstractNum>
-  <w:abstractNum w:abstractNumId="2" w15:restartNumberingAfterBreak="0">
     <w:nsid w:val="0F235ACB"/>
     <w:multiLevelType w:val="hybridMultilevel"/>
     <w:tmpl w:val="DF6A95D4"/>
@@ -6049,7 +5959,7 @@
       </w:rPr>
     </w:lvl>
   </w:abstractNum>
-  <w:abstractNum w:abstractNumId="3" w15:restartNumberingAfterBreak="0">
+  <w:abstractNum w:abstractNumId="2" w15:restartNumberingAfterBreak="0">
     <w:nsid w:val="30C64B48"/>
     <w:multiLevelType w:val="hybridMultilevel"/>
     <w:tmpl w:val="9D042BF2"/>
@@ -6138,7 +6048,7 @@
       </w:pPr>
     </w:lvl>
   </w:abstractNum>
-  <w:abstractNum w:abstractNumId="4" w15:restartNumberingAfterBreak="0">
+  <w:abstractNum w:abstractNumId="3" w15:restartNumberingAfterBreak="0">
     <w:nsid w:val="3376747C"/>
     <w:multiLevelType w:val="hybridMultilevel"/>
     <w:tmpl w:val="DB92F5AC"/>
@@ -6251,7 +6161,7 @@
       </w:rPr>
     </w:lvl>
   </w:abstractNum>
-  <w:abstractNum w:abstractNumId="5" w15:restartNumberingAfterBreak="0">
+  <w:abstractNum w:abstractNumId="4" w15:restartNumberingAfterBreak="0">
     <w:nsid w:val="40827C77"/>
     <w:multiLevelType w:val="hybridMultilevel"/>
     <w:tmpl w:val="6AE6803C"/>
@@ -6364,7 +6274,7 @@
       </w:rPr>
     </w:lvl>
   </w:abstractNum>
-  <w:abstractNum w:abstractNumId="6" w15:restartNumberingAfterBreak="0">
+  <w:abstractNum w:abstractNumId="5" w15:restartNumberingAfterBreak="0">
     <w:nsid w:val="41B86DC6"/>
     <w:multiLevelType w:val="hybridMultilevel"/>
     <w:tmpl w:val="25CE9BC4"/>
@@ -6453,7 +6363,7 @@
       </w:pPr>
     </w:lvl>
   </w:abstractNum>
-  <w:abstractNum w:abstractNumId="7" w15:restartNumberingAfterBreak="0">
+  <w:abstractNum w:abstractNumId="6" w15:restartNumberingAfterBreak="0">
     <w:nsid w:val="44193C50"/>
     <w:multiLevelType w:val="hybridMultilevel"/>
     <w:tmpl w:val="032E5D8A"/>
@@ -6566,7 +6476,7 @@
       </w:rPr>
     </w:lvl>
   </w:abstractNum>
-  <w:abstractNum w:abstractNumId="8" w15:restartNumberingAfterBreak="0">
+  <w:abstractNum w:abstractNumId="7" w15:restartNumberingAfterBreak="0">
     <w:nsid w:val="4657445C"/>
     <w:multiLevelType w:val="hybridMultilevel"/>
     <w:tmpl w:val="A48AE752"/>
@@ -6679,7 +6589,7 @@
       </w:rPr>
     </w:lvl>
   </w:abstractNum>
-  <w:abstractNum w:abstractNumId="9" w15:restartNumberingAfterBreak="0">
+  <w:abstractNum w:abstractNumId="8" w15:restartNumberingAfterBreak="0">
     <w:nsid w:val="4C5A512B"/>
     <w:multiLevelType w:val="hybridMultilevel"/>
     <w:tmpl w:val="3D0C7DC6"/>
@@ -6768,7 +6678,7 @@
       </w:pPr>
     </w:lvl>
   </w:abstractNum>
-  <w:abstractNum w:abstractNumId="10" w15:restartNumberingAfterBreak="0">
+  <w:abstractNum w:abstractNumId="9" w15:restartNumberingAfterBreak="0">
     <w:nsid w:val="4E0975BC"/>
     <w:multiLevelType w:val="hybridMultilevel"/>
     <w:tmpl w:val="D6808BA8"/>
@@ -6882,7 +6792,7 @@
       </w:rPr>
     </w:lvl>
   </w:abstractNum>
-  <w:abstractNum w:abstractNumId="11" w15:restartNumberingAfterBreak="0">
+  <w:abstractNum w:abstractNumId="10" w15:restartNumberingAfterBreak="0">
     <w:nsid w:val="5C806B98"/>
     <w:multiLevelType w:val="hybridMultilevel"/>
     <w:tmpl w:val="FEB63912"/>
@@ -6995,7 +6905,7 @@
       </w:rPr>
     </w:lvl>
   </w:abstractNum>
-  <w:abstractNum w:abstractNumId="12" w15:restartNumberingAfterBreak="0">
+  <w:abstractNum w:abstractNumId="11" w15:restartNumberingAfterBreak="0">
     <w:nsid w:val="5FD07403"/>
     <w:multiLevelType w:val="hybridMultilevel"/>
     <w:tmpl w:val="E50CBAB4"/>
@@ -7108,7 +7018,7 @@
       </w:rPr>
     </w:lvl>
   </w:abstractNum>
-  <w:abstractNum w:abstractNumId="13" w15:restartNumberingAfterBreak="0">
+  <w:abstractNum w:abstractNumId="12" w15:restartNumberingAfterBreak="0">
     <w:nsid w:val="64AC6717"/>
     <w:multiLevelType w:val="hybridMultilevel"/>
     <w:tmpl w:val="64463A76"/>
@@ -7197,7 +7107,7 @@
       </w:pPr>
     </w:lvl>
   </w:abstractNum>
-  <w:abstractNum w:abstractNumId="14" w15:restartNumberingAfterBreak="0">
+  <w:abstractNum w:abstractNumId="13" w15:restartNumberingAfterBreak="0">
     <w:nsid w:val="64AE4563"/>
     <w:multiLevelType w:val="hybridMultilevel"/>
     <w:tmpl w:val="4470F8A0"/>
@@ -7310,7 +7220,7 @@
       </w:rPr>
     </w:lvl>
   </w:abstractNum>
-  <w:abstractNum w:abstractNumId="15" w15:restartNumberingAfterBreak="0">
+  <w:abstractNum w:abstractNumId="14" w15:restartNumberingAfterBreak="0">
     <w:nsid w:val="64BD6AFE"/>
     <w:multiLevelType w:val="hybridMultilevel"/>
     <w:tmpl w:val="C1F8D132"/>
@@ -7423,7 +7333,7 @@
       </w:rPr>
     </w:lvl>
   </w:abstractNum>
-  <w:abstractNum w:abstractNumId="16" w15:restartNumberingAfterBreak="0">
+  <w:abstractNum w:abstractNumId="15" w15:restartNumberingAfterBreak="0">
     <w:nsid w:val="64CA6D6C"/>
     <w:multiLevelType w:val="hybridMultilevel"/>
     <w:tmpl w:val="4266A1EE"/>
@@ -7536,7 +7446,7 @@
       </w:rPr>
     </w:lvl>
   </w:abstractNum>
-  <w:abstractNum w:abstractNumId="17" w15:restartNumberingAfterBreak="0">
+  <w:abstractNum w:abstractNumId="16" w15:restartNumberingAfterBreak="0">
     <w:nsid w:val="6A267059"/>
     <w:multiLevelType w:val="hybridMultilevel"/>
     <w:tmpl w:val="C68A3902"/>
@@ -7649,7 +7559,7 @@
       </w:rPr>
     </w:lvl>
   </w:abstractNum>
-  <w:abstractNum w:abstractNumId="18" w15:restartNumberingAfterBreak="0">
+  <w:abstractNum w:abstractNumId="17" w15:restartNumberingAfterBreak="0">
     <w:nsid w:val="6A8546CD"/>
     <w:multiLevelType w:val="hybridMultilevel"/>
     <w:tmpl w:val="B6A42C9E"/>
@@ -7738,7 +7648,7 @@
       </w:pPr>
     </w:lvl>
   </w:abstractNum>
-  <w:abstractNum w:abstractNumId="19" w15:restartNumberingAfterBreak="0">
+  <w:abstractNum w:abstractNumId="18" w15:restartNumberingAfterBreak="0">
     <w:nsid w:val="6A9117AD"/>
     <w:multiLevelType w:val="hybridMultilevel"/>
     <w:tmpl w:val="165419C8"/>
@@ -7851,7 +7761,7 @@
       </w:rPr>
     </w:lvl>
   </w:abstractNum>
-  <w:abstractNum w:abstractNumId="20" w15:restartNumberingAfterBreak="0">
+  <w:abstractNum w:abstractNumId="19" w15:restartNumberingAfterBreak="0">
     <w:nsid w:val="71F0617D"/>
     <w:multiLevelType w:val="hybridMultilevel"/>
     <w:tmpl w:val="A4666292"/>
@@ -7965,69 +7875,66 @@
     </w:lvl>
   </w:abstractNum>
   <w:num w:numId="1">
-    <w:abstractNumId w:val="18"/>
+    <w:abstractNumId w:val="17"/>
   </w:num>
   <w:num w:numId="2">
-    <w:abstractNumId w:val="10"/>
+    <w:abstractNumId w:val="9"/>
   </w:num>
   <w:num w:numId="3">
-    <w:abstractNumId w:val="9"/>
+    <w:abstractNumId w:val="8"/>
   </w:num>
   <w:num w:numId="4">
     <w:abstractNumId w:val="0"/>
   </w:num>
   <w:num w:numId="5">
+    <w:abstractNumId w:val="2"/>
+  </w:num>
+  <w:num w:numId="6">
+    <w:abstractNumId w:val="12"/>
+  </w:num>
+  <w:num w:numId="7">
+    <w:abstractNumId w:val="5"/>
+  </w:num>
+  <w:num w:numId="8">
+    <w:abstractNumId w:val="14"/>
+  </w:num>
+  <w:num w:numId="9">
+    <w:abstractNumId w:val="7"/>
+  </w:num>
+  <w:num w:numId="10">
     <w:abstractNumId w:val="3"/>
   </w:num>
-  <w:num w:numId="6">
+  <w:num w:numId="11">
+    <w:abstractNumId w:val="11"/>
+  </w:num>
+  <w:num w:numId="12">
+    <w:abstractNumId w:val="6"/>
+  </w:num>
+  <w:num w:numId="13">
+    <w:abstractNumId w:val="19"/>
+  </w:num>
+  <w:num w:numId="14">
+    <w:abstractNumId w:val="18"/>
+  </w:num>
+  <w:num w:numId="15">
+    <w:abstractNumId w:val="16"/>
+  </w:num>
+  <w:num w:numId="16">
     <w:abstractNumId w:val="13"/>
   </w:num>
-  <w:num w:numId="7">
-    <w:abstractNumId w:val="6"/>
-  </w:num>
-  <w:num w:numId="8">
+  <w:num w:numId="17">
     <w:abstractNumId w:val="15"/>
   </w:num>
-  <w:num w:numId="9">
+  <w:num w:numId="18">
     <w:abstractNumId w:val="1"/>
   </w:num>
-  <w:num w:numId="10">
-    <w:abstractNumId w:val="8"/>
+  <w:num w:numId="19">
+    <w:abstractNumId w:val="10"/>
   </w:num>
-  <w:num w:numId="11">
+  <w:num w:numId="20">
     <w:abstractNumId w:val="4"/>
   </w:num>
-  <w:num w:numId="12">
-    <w:abstractNumId w:val="12"/>
-  </w:num>
-  <w:num w:numId="13">
-    <w:abstractNumId w:val="7"/>
-  </w:num>
-  <w:num w:numId="14">
-    <w:abstractNumId w:val="20"/>
-  </w:num>
-  <w:num w:numId="15">
-    <w:abstractNumId w:val="19"/>
-  </w:num>
-  <w:num w:numId="16">
-    <w:abstractNumId w:val="17"/>
-  </w:num>
-  <w:num w:numId="17">
-    <w:abstractNumId w:val="14"/>
-  </w:num>
-  <w:num w:numId="18">
-    <w:abstractNumId w:val="16"/>
-  </w:num>
-  <w:num w:numId="19">
-    <w:abstractNumId w:val="2"/>
-  </w:num>
-  <w:num w:numId="20">
-    <w:abstractNumId w:val="11"/>
-  </w:num>
-  <w:num w:numId="21">
-    <w:abstractNumId w:val="5"/>
-  </w:num>
-  <w:numIdMacAtCleanup w:val="21"/>
+  <w:numIdMacAtCleanup w:val="20"/>
 </w:numbering>
 </file>
 
@@ -8429,7 +8336,7 @@
   <w:style w:type="paragraph" w:default="1" w:styleId="a0">
     <w:name w:val="Normal"/>
     <w:qFormat/>
-    <w:rsid w:val="004076EE"/>
+    <w:rsid w:val="0064072B"/>
     <w:pPr>
       <w:widowControl w:val="0"/>
       <w:autoSpaceDE w:val="0"/>

</xml_diff>